<commit_message>
Updated dead link to description of PDN, section 7.2
</commit_message>
<xml_diff>
--- a/Requirements/SRS_999170.docx
+++ b/Requirements/SRS_999170.docx
@@ -1,6 +1,6 @@
 
 <file path=word/document.xml><?xml version="1.0" encoding="utf-8"?>
-<w:document xmlns:ve="http://schemas.openxmlformats.org/markup-compatibility/2006" xmlns:o="urn:schemas-microsoft-com:office:office" xmlns:r="http://schemas.openxmlformats.org/officeDocument/2006/relationships" xmlns:m="http://schemas.openxmlformats.org/officeDocument/2006/math" xmlns:v="urn:schemas-microsoft-com:vml" xmlns:wp="http://schemas.openxmlformats.org/drawingml/2006/wordprocessingDrawing" xmlns:w10="urn:schemas-microsoft-com:office:word" xmlns:w="http://schemas.openxmlformats.org/wordprocessingml/2006/main" xmlns:wne="http://schemas.microsoft.com/office/word/2006/wordml">
+<w:document xmlns:wpc="http://schemas.microsoft.com/office/word/2010/wordprocessingCanvas" xmlns:mc="http://schemas.openxmlformats.org/markup-compatibility/2006" xmlns:o="urn:schemas-microsoft-com:office:office" xmlns:r="http://schemas.openxmlformats.org/officeDocument/2006/relationships" xmlns:m="http://schemas.openxmlformats.org/officeDocument/2006/math" xmlns:v="urn:schemas-microsoft-com:vml" xmlns:wp14="http://schemas.microsoft.com/office/word/2010/wordprocessingDrawing" xmlns:wp="http://schemas.openxmlformats.org/drawingml/2006/wordprocessingDrawing" xmlns:w10="urn:schemas-microsoft-com:office:word" xmlns:w="http://schemas.openxmlformats.org/wordprocessingml/2006/main" xmlns:w14="http://schemas.microsoft.com/office/word/2010/wordml" xmlns:wpg="http://schemas.microsoft.com/office/word/2010/wordprocessingGroup" xmlns:wpi="http://schemas.microsoft.com/office/word/2010/wordprocessingInk" xmlns:wne="http://schemas.microsoft.com/office/word/2006/wordml" xmlns:wps="http://schemas.microsoft.com/office/word/2010/wordprocessingShape" mc:Ignorable="w14 wp14">
   <w:body>
     <w:p>
       <w:pPr>
@@ -569,7 +569,7 @@
           <w:insideH w:val="none" w:sz="0" w:space="0" w:color="auto"/>
           <w:insideV w:val="none" w:sz="0" w:space="0" w:color="auto"/>
         </w:tblBorders>
-        <w:tblLook w:val="0480"/>
+        <w:tblLook w:val="0480" w:firstRow="0" w:lastRow="0" w:firstColumn="1" w:lastColumn="0" w:noHBand="0" w:noVBand="1"/>
       </w:tblPr>
       <w:tblGrid>
         <w:gridCol w:w="2093"/>
@@ -642,8 +642,13 @@
               <w:fldChar w:fldCharType="separate"/>
             </w:r>
             <w:r>
-              <w:t>Brian Bassil</w:t>
-            </w:r>
+              <w:t xml:space="preserve">Brian </w:t>
+            </w:r>
+            <w:proofErr w:type="spellStart"/>
+            <w:r>
+              <w:t>Bassil</w:t>
+            </w:r>
+            <w:proofErr w:type="spellEnd"/>
             <w:r>
               <w:fldChar w:fldCharType="end"/>
             </w:r>
@@ -858,7 +863,7 @@
         <w:tblStyle w:val="IPLDocsTable"/>
         <w:tblW w:w="0" w:type="auto"/>
         <w:tblInd w:w="0" w:type="dxa"/>
-        <w:tblLook w:val="04A0"/>
+        <w:tblLook w:val="04A0" w:firstRow="1" w:lastRow="0" w:firstColumn="1" w:lastColumn="0" w:noHBand="0" w:noVBand="1"/>
       </w:tblPr>
       <w:tblGrid>
         <w:gridCol w:w="1384"/>
@@ -868,7 +873,7 @@
       </w:tblGrid>
       <w:tr>
         <w:trPr>
-          <w:cnfStyle w:val="100000000000"/>
+          <w:cnfStyle w:val="100000000000" w:firstRow="1" w:lastRow="0" w:firstColumn="0" w:lastColumn="0" w:oddVBand="0" w:evenVBand="0" w:oddHBand="0" w:evenHBand="0" w:firstRowFirstColumn="0" w:firstRowLastColumn="0" w:lastRowFirstColumn="0" w:lastRowLastColumn="0"/>
         </w:trPr>
         <w:tc>
           <w:tcPr>
@@ -1052,6 +1057,7 @@
           <w:docPartUnique/>
         </w:docPartObj>
       </w:sdtPr>
+      <w:sdtEndPr/>
       <w:sdtContent>
         <w:p>
           <w:pPr>
@@ -4093,12 +4099,12 @@
         <w:spacing w:before="0" w:after="0"/>
         <w:ind w:left="0"/>
         <w:sectPr>
-          <w:headerReference w:type="even" r:id="rId8"/>
-          <w:headerReference w:type="default" r:id="rId9"/>
-          <w:footerReference w:type="even" r:id="rId10"/>
-          <w:footerReference w:type="default" r:id="rId11"/>
-          <w:headerReference w:type="first" r:id="rId12"/>
-          <w:footerReference w:type="first" r:id="rId13"/>
+          <w:headerReference w:type="even" r:id="rId9"/>
+          <w:headerReference w:type="default" r:id="rId10"/>
+          <w:footerReference w:type="even" r:id="rId11"/>
+          <w:footerReference w:type="default" r:id="rId12"/>
+          <w:headerReference w:type="first" r:id="rId13"/>
+          <w:footerReference w:type="first" r:id="rId14"/>
           <w:pgSz w:w="11906" w:h="16838"/>
           <w:pgMar w:top="964" w:right="964" w:bottom="964" w:left="964" w:header="851" w:footer="567" w:gutter="0"/>
           <w:cols w:space="708"/>
@@ -4330,7 +4336,7 @@
       <w:r>
         <w:t xml:space="preserve">The system will make use of MVC. A definition of a model, view and controller from </w:t>
       </w:r>
-      <w:hyperlink r:id="rId14" w:history="1">
+      <w:hyperlink r:id="rId15" w:history="1">
         <w:r>
           <w:rPr>
             <w:rStyle w:val="Hyperlink"/>
@@ -4497,7 +4503,7 @@
                     </pic:cNvPicPr>
                   </pic:nvPicPr>
                   <pic:blipFill>
-                    <a:blip r:embed="rId15" cstate="print"/>
+                    <a:blip r:embed="rId16" cstate="print"/>
                     <a:srcRect/>
                     <a:stretch>
                       <a:fillRect/>
@@ -4590,7 +4596,7 @@
                     </pic:cNvPicPr>
                   </pic:nvPicPr>
                   <pic:blipFill>
-                    <a:blip r:embed="rId16" cstate="print"/>
+                    <a:blip r:embed="rId17" cstate="print"/>
                     <a:srcRect/>
                     <a:stretch>
                       <a:fillRect/>
@@ -4662,7 +4668,7 @@
                     </pic:cNvPicPr>
                   </pic:nvPicPr>
                   <pic:blipFill>
-                    <a:blip r:embed="rId17" cstate="print"/>
+                    <a:blip r:embed="rId18" cstate="print"/>
                     <a:srcRect/>
                     <a:stretch>
                       <a:fillRect/>
@@ -4737,7 +4743,7 @@
                     </pic:cNvPicPr>
                   </pic:nvPicPr>
                   <pic:blipFill>
-                    <a:blip r:embed="rId18" cstate="print"/>
+                    <a:blip r:embed="rId19" cstate="print"/>
                     <a:srcRect/>
                     <a:stretch>
                       <a:fillRect/>
@@ -4798,7 +4804,7 @@
                     </pic:cNvPicPr>
                   </pic:nvPicPr>
                   <pic:blipFill>
-                    <a:blip r:embed="rId19" cstate="print"/>
+                    <a:blip r:embed="rId20" cstate="print"/>
                     <a:srcRect/>
                     <a:stretch>
                       <a:fillRect/>
@@ -6123,14 +6129,12 @@
       <w:r>
         <w:t xml:space="preserve"> </w:t>
       </w:r>
-      <w:proofErr w:type="spellStart"/>
       <w:r>
         <w:t>run</w:t>
       </w:r>
       <w:r>
         <w:t>nable</w:t>
       </w:r>
-      <w:proofErr w:type="spellEnd"/>
       <w:r>
         <w:t xml:space="preserve"> jar file.</w:t>
       </w:r>
@@ -6204,6 +6208,7 @@
           <w:id w:val="4944517"/>
           <w:citation/>
         </w:sdtPr>
+        <w:sdtEndPr/>
         <w:sdtContent>
           <w:r>
             <w:rPr>
@@ -6292,7 +6297,7 @@
                     </pic:cNvPicPr>
                   </pic:nvPicPr>
                   <pic:blipFill>
-                    <a:blip r:embed="rId20" cstate="print"/>
+                    <a:blip r:embed="rId21" cstate="print"/>
                     <a:srcRect/>
                     <a:stretch>
                       <a:fillRect/>
@@ -7506,9 +7511,18 @@
         <w:t xml:space="preserve"> it is a restricted set of PDN 2.0 as described at (</w:t>
       </w:r>
       <w:r>
+        <w:rPr>
+          <w:strike/>
+        </w:rPr>
         <w:t>http://www.nemesis.info/pdn2.txt</w:t>
       </w:r>
       <w:r>
+        <w:t>,</w:t>
+      </w:r>
+      <w:r>
+        <w:t xml:space="preserve"> http://pdn.fmjd.org/introduction.html</w:t>
+      </w:r>
+      <w:r>
         <w:t>)</w:t>
       </w:r>
     </w:p>
@@ -7517,6 +7531,8 @@
       <w:r>
         <w:t>Example PDN file</w:t>
       </w:r>
+      <w:bookmarkStart w:id="57" w:name="_GoBack"/>
+      <w:bookmarkEnd w:id="57"/>
       <w:proofErr w:type="gramEnd"/>
     </w:p>
     <w:p>
@@ -8126,11 +8142,11 @@
       <w:pPr>
         <w:pStyle w:val="Heading3"/>
       </w:pPr>
-      <w:bookmarkStart w:id="57" w:name="_Toc262724374"/>
+      <w:bookmarkStart w:id="58" w:name="_Toc262724374"/>
       <w:r>
         <w:t>TAGS</w:t>
       </w:r>
-      <w:bookmarkEnd w:id="57"/>
+      <w:bookmarkEnd w:id="58"/>
     </w:p>
     <w:p>
       <w:pPr>
@@ -8456,15 +8472,15 @@
       <w:pPr>
         <w:pStyle w:val="Heading1"/>
       </w:pPr>
-      <w:bookmarkStart w:id="58" w:name="_Toc133127736"/>
-      <w:bookmarkStart w:id="59" w:name="_Toc229998081"/>
-      <w:bookmarkStart w:id="60" w:name="_Toc262724375"/>
+      <w:bookmarkStart w:id="59" w:name="_Toc133127736"/>
+      <w:bookmarkStart w:id="60" w:name="_Toc229998081"/>
+      <w:bookmarkStart w:id="61" w:name="_Toc262724375"/>
       <w:r>
         <w:t>Glossary</w:t>
       </w:r>
-      <w:bookmarkEnd w:id="58"/>
       <w:bookmarkEnd w:id="59"/>
       <w:bookmarkEnd w:id="60"/>
+      <w:bookmarkEnd w:id="61"/>
     </w:p>
     <w:tbl>
       <w:tblPr>
@@ -8479,7 +8495,7 @@
           <w:insideH w:val="none" w:sz="0" w:space="0" w:color="auto"/>
           <w:insideV w:val="none" w:sz="0" w:space="0" w:color="auto"/>
         </w:tblBorders>
-        <w:tblLook w:val="0480"/>
+        <w:tblLook w:val="0480" w:firstRow="0" w:lastRow="0" w:firstColumn="1" w:lastColumn="0" w:noHBand="0" w:noVBand="1"/>
       </w:tblPr>
       <w:tblGrid>
         <w:gridCol w:w="1642"/>
@@ -8802,12 +8818,12 @@
         </w:rPr>
         <w:t>- End of Document -</w:t>
       </w:r>
-      <w:bookmarkStart w:id="61" w:name="EndOfDocument"/>
-      <w:bookmarkEnd w:id="61"/>
+      <w:bookmarkStart w:id="62" w:name="EndOfDocument"/>
+      <w:bookmarkEnd w:id="62"/>
     </w:p>
     <w:sectPr>
-      <w:headerReference w:type="default" r:id="rId21"/>
-      <w:footerReference w:type="default" r:id="rId22"/>
+      <w:headerReference w:type="default" r:id="rId22"/>
+      <w:footerReference w:type="default" r:id="rId23"/>
       <w:pgSz w:w="11906" w:h="16838"/>
       <w:pgMar w:top="964" w:right="964" w:bottom="964" w:left="964" w:header="851" w:footer="567" w:gutter="0"/>
       <w:pgNumType w:start="1"/>
@@ -8819,7 +8835,7 @@
 </file>
 
 <file path=word/endnotes.xml><?xml version="1.0" encoding="utf-8"?>
-<w:endnotes xmlns:ve="http://schemas.openxmlformats.org/markup-compatibility/2006" xmlns:o="urn:schemas-microsoft-com:office:office" xmlns:r="http://schemas.openxmlformats.org/officeDocument/2006/relationships" xmlns:m="http://schemas.openxmlformats.org/officeDocument/2006/math" xmlns:v="urn:schemas-microsoft-com:vml" xmlns:wp="http://schemas.openxmlformats.org/drawingml/2006/wordprocessingDrawing" xmlns:w10="urn:schemas-microsoft-com:office:word" xmlns:w="http://schemas.openxmlformats.org/wordprocessingml/2006/main" xmlns:wne="http://schemas.microsoft.com/office/word/2006/wordml">
+<w:endnotes xmlns:wpc="http://schemas.microsoft.com/office/word/2010/wordprocessingCanvas" xmlns:mc="http://schemas.openxmlformats.org/markup-compatibility/2006" xmlns:o="urn:schemas-microsoft-com:office:office" xmlns:r="http://schemas.openxmlformats.org/officeDocument/2006/relationships" xmlns:m="http://schemas.openxmlformats.org/officeDocument/2006/math" xmlns:v="urn:schemas-microsoft-com:vml" xmlns:wp14="http://schemas.microsoft.com/office/word/2010/wordprocessingDrawing" xmlns:wp="http://schemas.openxmlformats.org/drawingml/2006/wordprocessingDrawing" xmlns:w10="urn:schemas-microsoft-com:office:word" xmlns:w="http://schemas.openxmlformats.org/wordprocessingml/2006/main" xmlns:w14="http://schemas.microsoft.com/office/word/2010/wordml" xmlns:wpg="http://schemas.microsoft.com/office/word/2010/wordprocessingGroup" xmlns:wpi="http://schemas.microsoft.com/office/word/2010/wordprocessingInk" xmlns:wne="http://schemas.microsoft.com/office/word/2006/wordml" xmlns:wps="http://schemas.microsoft.com/office/word/2010/wordprocessingShape" mc:Ignorable="w14 wp14">
   <w:endnote w:type="separator" w:id="-1">
     <w:p>
       <w:pPr>
@@ -8850,7 +8866,7 @@
 </file>
 
 <file path=word/footer1.xml><?xml version="1.0" encoding="utf-8"?>
-<w:ftr xmlns:ve="http://schemas.openxmlformats.org/markup-compatibility/2006" xmlns:o="urn:schemas-microsoft-com:office:office" xmlns:r="http://schemas.openxmlformats.org/officeDocument/2006/relationships" xmlns:m="http://schemas.openxmlformats.org/officeDocument/2006/math" xmlns:v="urn:schemas-microsoft-com:vml" xmlns:wp="http://schemas.openxmlformats.org/drawingml/2006/wordprocessingDrawing" xmlns:w10="urn:schemas-microsoft-com:office:word" xmlns:w="http://schemas.openxmlformats.org/wordprocessingml/2006/main" xmlns:wne="http://schemas.microsoft.com/office/word/2006/wordml">
+<w:ftr xmlns:wpc="http://schemas.microsoft.com/office/word/2010/wordprocessingCanvas" xmlns:mc="http://schemas.openxmlformats.org/markup-compatibility/2006" xmlns:o="urn:schemas-microsoft-com:office:office" xmlns:r="http://schemas.openxmlformats.org/officeDocument/2006/relationships" xmlns:m="http://schemas.openxmlformats.org/officeDocument/2006/math" xmlns:v="urn:schemas-microsoft-com:vml" xmlns:wp14="http://schemas.microsoft.com/office/word/2010/wordprocessingDrawing" xmlns:wp="http://schemas.openxmlformats.org/drawingml/2006/wordprocessingDrawing" xmlns:w10="urn:schemas-microsoft-com:office:word" xmlns:w="http://schemas.openxmlformats.org/wordprocessingml/2006/main" xmlns:w14="http://schemas.microsoft.com/office/word/2010/wordml" xmlns:wpg="http://schemas.microsoft.com/office/word/2010/wordprocessingGroup" xmlns:wpi="http://schemas.microsoft.com/office/word/2010/wordprocessingInk" xmlns:wne="http://schemas.microsoft.com/office/word/2006/wordml" xmlns:wps="http://schemas.microsoft.com/office/word/2010/wordprocessingShape" mc:Ignorable="w14 wp14">
   <w:p>
     <w:pPr>
       <w:pStyle w:val="Footer"/>
@@ -8860,7 +8876,7 @@
 </file>
 
 <file path=word/footer2.xml><?xml version="1.0" encoding="utf-8"?>
-<w:ftr xmlns:ve="http://schemas.openxmlformats.org/markup-compatibility/2006" xmlns:o="urn:schemas-microsoft-com:office:office" xmlns:r="http://schemas.openxmlformats.org/officeDocument/2006/relationships" xmlns:m="http://schemas.openxmlformats.org/officeDocument/2006/math" xmlns:v="urn:schemas-microsoft-com:vml" xmlns:wp="http://schemas.openxmlformats.org/drawingml/2006/wordprocessingDrawing" xmlns:w10="urn:schemas-microsoft-com:office:word" xmlns:w="http://schemas.openxmlformats.org/wordprocessingml/2006/main" xmlns:wne="http://schemas.microsoft.com/office/word/2006/wordml">
+<w:ftr xmlns:wpc="http://schemas.microsoft.com/office/word/2010/wordprocessingCanvas" xmlns:mc="http://schemas.openxmlformats.org/markup-compatibility/2006" xmlns:o="urn:schemas-microsoft-com:office:office" xmlns:r="http://schemas.openxmlformats.org/officeDocument/2006/relationships" xmlns:m="http://schemas.openxmlformats.org/officeDocument/2006/math" xmlns:v="urn:schemas-microsoft-com:vml" xmlns:wp14="http://schemas.microsoft.com/office/word/2010/wordprocessingDrawing" xmlns:wp="http://schemas.openxmlformats.org/drawingml/2006/wordprocessingDrawing" xmlns:w10="urn:schemas-microsoft-com:office:word" xmlns:w="http://schemas.openxmlformats.org/wordprocessingml/2006/main" xmlns:w14="http://schemas.microsoft.com/office/word/2010/wordml" xmlns:wpg="http://schemas.microsoft.com/office/word/2010/wordprocessingGroup" xmlns:wpi="http://schemas.microsoft.com/office/word/2010/wordprocessingInk" xmlns:wne="http://schemas.microsoft.com/office/word/2006/wordml" xmlns:wps="http://schemas.microsoft.com/office/word/2010/wordprocessingShape" mc:Ignorable="w14 wp14">
   <w:p>
     <w:pPr>
       <w:pStyle w:val="Header"/>
@@ -9117,7 +9133,7 @@
 </file>
 
 <file path=word/footer3.xml><?xml version="1.0" encoding="utf-8"?>
-<w:ftr xmlns:ve="http://schemas.openxmlformats.org/markup-compatibility/2006" xmlns:o="urn:schemas-microsoft-com:office:office" xmlns:r="http://schemas.openxmlformats.org/officeDocument/2006/relationships" xmlns:m="http://schemas.openxmlformats.org/officeDocument/2006/math" xmlns:v="urn:schemas-microsoft-com:vml" xmlns:wp="http://schemas.openxmlformats.org/drawingml/2006/wordprocessingDrawing" xmlns:w10="urn:schemas-microsoft-com:office:word" xmlns:w="http://schemas.openxmlformats.org/wordprocessingml/2006/main" xmlns:wne="http://schemas.microsoft.com/office/word/2006/wordml">
+<w:ftr xmlns:wpc="http://schemas.microsoft.com/office/word/2010/wordprocessingCanvas" xmlns:mc="http://schemas.openxmlformats.org/markup-compatibility/2006" xmlns:o="urn:schemas-microsoft-com:office:office" xmlns:r="http://schemas.openxmlformats.org/officeDocument/2006/relationships" xmlns:m="http://schemas.openxmlformats.org/officeDocument/2006/math" xmlns:v="urn:schemas-microsoft-com:vml" xmlns:wp14="http://schemas.microsoft.com/office/word/2010/wordprocessingDrawing" xmlns:wp="http://schemas.openxmlformats.org/drawingml/2006/wordprocessingDrawing" xmlns:w10="urn:schemas-microsoft-com:office:word" xmlns:w="http://schemas.openxmlformats.org/wordprocessingml/2006/main" xmlns:w14="http://schemas.microsoft.com/office/word/2010/wordml" xmlns:wpg="http://schemas.microsoft.com/office/word/2010/wordprocessingGroup" xmlns:wpi="http://schemas.microsoft.com/office/word/2010/wordprocessingInk" xmlns:wne="http://schemas.microsoft.com/office/word/2006/wordml" xmlns:wps="http://schemas.microsoft.com/office/word/2010/wordprocessingShape" mc:Ignorable="w14 wp14">
   <w:p>
     <w:pPr>
       <w:pStyle w:val="Footer"/>
@@ -9208,7 +9224,7 @@
 </file>
 
 <file path=word/footer4.xml><?xml version="1.0" encoding="utf-8"?>
-<w:ftr xmlns:ve="http://schemas.openxmlformats.org/markup-compatibility/2006" xmlns:o="urn:schemas-microsoft-com:office:office" xmlns:r="http://schemas.openxmlformats.org/officeDocument/2006/relationships" xmlns:m="http://schemas.openxmlformats.org/officeDocument/2006/math" xmlns:v="urn:schemas-microsoft-com:vml" xmlns:wp="http://schemas.openxmlformats.org/drawingml/2006/wordprocessingDrawing" xmlns:w10="urn:schemas-microsoft-com:office:word" xmlns:w="http://schemas.openxmlformats.org/wordprocessingml/2006/main" xmlns:wne="http://schemas.microsoft.com/office/word/2006/wordml">
+<w:ftr xmlns:wpc="http://schemas.microsoft.com/office/word/2010/wordprocessingCanvas" xmlns:mc="http://schemas.openxmlformats.org/markup-compatibility/2006" xmlns:o="urn:schemas-microsoft-com:office:office" xmlns:r="http://schemas.openxmlformats.org/officeDocument/2006/relationships" xmlns:m="http://schemas.openxmlformats.org/officeDocument/2006/math" xmlns:v="urn:schemas-microsoft-com:vml" xmlns:wp14="http://schemas.microsoft.com/office/word/2010/wordprocessingDrawing" xmlns:wp="http://schemas.openxmlformats.org/drawingml/2006/wordprocessingDrawing" xmlns:w10="urn:schemas-microsoft-com:office:word" xmlns:w="http://schemas.openxmlformats.org/wordprocessingml/2006/main" xmlns:w14="http://schemas.microsoft.com/office/word/2010/wordml" xmlns:wpg="http://schemas.microsoft.com/office/word/2010/wordprocessingGroup" xmlns:wpi="http://schemas.microsoft.com/office/word/2010/wordprocessingInk" xmlns:wne="http://schemas.microsoft.com/office/word/2006/wordml" xmlns:wps="http://schemas.microsoft.com/office/word/2010/wordprocessingShape" mc:Ignorable="w14 wp14">
   <w:p>
     <w:pPr>
       <w:pStyle w:val="Header"/>
@@ -9449,7 +9465,7 @@
         <w:sz w:val="18"/>
         <w:szCs w:val="18"/>
       </w:rPr>
-      <w:t>1</w:t>
+      <w:t>8</w:t>
     </w:r>
     <w:r>
       <w:rPr>
@@ -9520,7 +9536,7 @@
 </file>
 
 <file path=word/footnotes.xml><?xml version="1.0" encoding="utf-8"?>
-<w:footnotes xmlns:ve="http://schemas.openxmlformats.org/markup-compatibility/2006" xmlns:o="urn:schemas-microsoft-com:office:office" xmlns:r="http://schemas.openxmlformats.org/officeDocument/2006/relationships" xmlns:m="http://schemas.openxmlformats.org/officeDocument/2006/math" xmlns:v="urn:schemas-microsoft-com:vml" xmlns:wp="http://schemas.openxmlformats.org/drawingml/2006/wordprocessingDrawing" xmlns:w10="urn:schemas-microsoft-com:office:word" xmlns:w="http://schemas.openxmlformats.org/wordprocessingml/2006/main" xmlns:wne="http://schemas.microsoft.com/office/word/2006/wordml">
+<w:footnotes xmlns:wpc="http://schemas.microsoft.com/office/word/2010/wordprocessingCanvas" xmlns:mc="http://schemas.openxmlformats.org/markup-compatibility/2006" xmlns:o="urn:schemas-microsoft-com:office:office" xmlns:r="http://schemas.openxmlformats.org/officeDocument/2006/relationships" xmlns:m="http://schemas.openxmlformats.org/officeDocument/2006/math" xmlns:v="urn:schemas-microsoft-com:vml" xmlns:wp14="http://schemas.microsoft.com/office/word/2010/wordprocessingDrawing" xmlns:wp="http://schemas.openxmlformats.org/drawingml/2006/wordprocessingDrawing" xmlns:w10="urn:schemas-microsoft-com:office:word" xmlns:w="http://schemas.openxmlformats.org/wordprocessingml/2006/main" xmlns:w14="http://schemas.microsoft.com/office/word/2010/wordml" xmlns:wpg="http://schemas.microsoft.com/office/word/2010/wordprocessingGroup" xmlns:wpi="http://schemas.microsoft.com/office/word/2010/wordprocessingInk" xmlns:wne="http://schemas.microsoft.com/office/word/2006/wordml" xmlns:wps="http://schemas.microsoft.com/office/word/2010/wordprocessingShape" mc:Ignorable="w14 wp14">
   <w:footnote w:type="separator" w:id="-1">
     <w:p>
       <w:pPr>
@@ -9551,7 +9567,7 @@
 </file>
 
 <file path=word/header1.xml><?xml version="1.0" encoding="utf-8"?>
-<w:hdr xmlns:ve="http://schemas.openxmlformats.org/markup-compatibility/2006" xmlns:o="urn:schemas-microsoft-com:office:office" xmlns:r="http://schemas.openxmlformats.org/officeDocument/2006/relationships" xmlns:m="http://schemas.openxmlformats.org/officeDocument/2006/math" xmlns:v="urn:schemas-microsoft-com:vml" xmlns:wp="http://schemas.openxmlformats.org/drawingml/2006/wordprocessingDrawing" xmlns:w10="urn:schemas-microsoft-com:office:word" xmlns:w="http://schemas.openxmlformats.org/wordprocessingml/2006/main" xmlns:wne="http://schemas.microsoft.com/office/word/2006/wordml">
+<w:hdr xmlns:wpc="http://schemas.microsoft.com/office/word/2010/wordprocessingCanvas" xmlns:mc="http://schemas.openxmlformats.org/markup-compatibility/2006" xmlns:o="urn:schemas-microsoft-com:office:office" xmlns:r="http://schemas.openxmlformats.org/officeDocument/2006/relationships" xmlns:m="http://schemas.openxmlformats.org/officeDocument/2006/math" xmlns:v="urn:schemas-microsoft-com:vml" xmlns:wp14="http://schemas.microsoft.com/office/word/2010/wordprocessingDrawing" xmlns:wp="http://schemas.openxmlformats.org/drawingml/2006/wordprocessingDrawing" xmlns:w10="urn:schemas-microsoft-com:office:word" xmlns:w="http://schemas.openxmlformats.org/wordprocessingml/2006/main" xmlns:w14="http://schemas.microsoft.com/office/word/2010/wordml" xmlns:wpg="http://schemas.microsoft.com/office/word/2010/wordprocessingGroup" xmlns:wpi="http://schemas.microsoft.com/office/word/2010/wordprocessingInk" xmlns:wne="http://schemas.microsoft.com/office/word/2006/wordml" xmlns:wps="http://schemas.microsoft.com/office/word/2010/wordprocessingShape" mc:Ignorable="w14 wp14">
   <w:p>
     <w:pPr>
       <w:pStyle w:val="Header"/>
@@ -9561,7 +9577,7 @@
 </file>
 
 <file path=word/header2.xml><?xml version="1.0" encoding="utf-8"?>
-<w:hdr xmlns:ve="http://schemas.openxmlformats.org/markup-compatibility/2006" xmlns:o="urn:schemas-microsoft-com:office:office" xmlns:r="http://schemas.openxmlformats.org/officeDocument/2006/relationships" xmlns:m="http://schemas.openxmlformats.org/officeDocument/2006/math" xmlns:v="urn:schemas-microsoft-com:vml" xmlns:wp="http://schemas.openxmlformats.org/drawingml/2006/wordprocessingDrawing" xmlns:w10="urn:schemas-microsoft-com:office:word" xmlns:w="http://schemas.openxmlformats.org/wordprocessingml/2006/main" xmlns:wne="http://schemas.microsoft.com/office/word/2006/wordml">
+<w:hdr xmlns:wpc="http://schemas.microsoft.com/office/word/2010/wordprocessingCanvas" xmlns:mc="http://schemas.openxmlformats.org/markup-compatibility/2006" xmlns:o="urn:schemas-microsoft-com:office:office" xmlns:r="http://schemas.openxmlformats.org/officeDocument/2006/relationships" xmlns:m="http://schemas.openxmlformats.org/officeDocument/2006/math" xmlns:v="urn:schemas-microsoft-com:vml" xmlns:wp14="http://schemas.microsoft.com/office/word/2010/wordprocessingDrawing" xmlns:wp="http://schemas.openxmlformats.org/drawingml/2006/wordprocessingDrawing" xmlns:w10="urn:schemas-microsoft-com:office:word" xmlns:w="http://schemas.openxmlformats.org/wordprocessingml/2006/main" xmlns:w14="http://schemas.microsoft.com/office/word/2010/wordml" xmlns:wpg="http://schemas.microsoft.com/office/word/2010/wordprocessingGroup" xmlns:wpi="http://schemas.microsoft.com/office/word/2010/wordprocessingInk" xmlns:wne="http://schemas.microsoft.com/office/word/2006/wordml" xmlns:wps="http://schemas.microsoft.com/office/word/2010/wordprocessingShape" mc:Ignorable="w14 wp14">
   <w:p>
     <w:pPr>
       <w:pStyle w:val="Header"/>
@@ -9589,7 +9605,7 @@
         <w:lang w:eastAsia="en-GB"/>
       </w:rPr>
       <w:pict>
-        <v:rect id="_x0000_s2098" style="position:absolute;left:0;text-align:left;margin-left:0;margin-top:-56.4pt;width:595.3pt;height:48.75pt;z-index:-251642880;mso-width-percent:1000;mso-position-horizontal:center;mso-position-vertical-relative:margin;mso-width-percent:1000" o:regroupid="2" fillcolor="#0068a9" stroked="f" strokecolor="#ad5f01">
+        <v:rect id="_x0000_s2098" style="position:absolute;left:0;text-align:left;margin-left:0;margin-top:-56.4pt;width:595.3pt;height:48.75pt;z-index:-251642880;mso-width-percent:1000;mso-position-horizontal:center;mso-position-vertical-relative:margin;mso-width-percent:1000" fillcolor="#0068a9" stroked="f" strokecolor="#ad5f01">
           <v:fill color2="#c2d4e9" rotate="t" angle="-90" focus="100%" type="gradient"/>
           <v:textbox style="mso-next-textbox:#_x0000_s2098" inset="15mm,7.5mm,,0">
             <w:txbxContent>
@@ -9854,7 +9870,7 @@
           <v:path arrowok="t" fillok="f" o:connecttype="none"/>
           <o:lock v:ext="edit" shapetype="t"/>
         </v:shapetype>
-        <v:shape id="_x0000_s2102" type="#_x0000_t32" style="position:absolute;margin-left:0;margin-top:12.2pt;width:623.65pt;height:0;z-index:-251640832;mso-width-percent:1050;mso-position-horizontal:center;mso-position-horizontal-relative:text;mso-position-vertical-relative:text;mso-width-percent:1050" o:connectortype="straight" o:regroupid="2" strokecolor="#ad5f01 [3215]" strokeweight="1.25pt"/>
+        <v:shape id="_x0000_s2102" type="#_x0000_t32" style="position:absolute;margin-left:0;margin-top:12.2pt;width:623.65pt;height:0;z-index:-251640832;mso-width-percent:1050;mso-position-horizontal:center;mso-position-horizontal-relative:text;mso-position-vertical-relative:text;mso-width-percent:1050" o:connectortype="straight" strokecolor="#ad5f01 [3215]" strokeweight="1.25pt"/>
       </w:pict>
     </w:r>
     <w:r>
@@ -9916,7 +9932,7 @@
 </file>
 
 <file path=word/header3.xml><?xml version="1.0" encoding="utf-8"?>
-<w:hdr xmlns:ve="http://schemas.openxmlformats.org/markup-compatibility/2006" xmlns:o="urn:schemas-microsoft-com:office:office" xmlns:r="http://schemas.openxmlformats.org/officeDocument/2006/relationships" xmlns:m="http://schemas.openxmlformats.org/officeDocument/2006/math" xmlns:v="urn:schemas-microsoft-com:vml" xmlns:wp="http://schemas.openxmlformats.org/drawingml/2006/wordprocessingDrawing" xmlns:w10="urn:schemas-microsoft-com:office:word" xmlns:w="http://schemas.openxmlformats.org/wordprocessingml/2006/main" xmlns:wne="http://schemas.microsoft.com/office/word/2006/wordml">
+<w:hdr xmlns:wpc="http://schemas.microsoft.com/office/word/2010/wordprocessingCanvas" xmlns:mc="http://schemas.openxmlformats.org/markup-compatibility/2006" xmlns:o="urn:schemas-microsoft-com:office:office" xmlns:r="http://schemas.openxmlformats.org/officeDocument/2006/relationships" xmlns:m="http://schemas.openxmlformats.org/officeDocument/2006/math" xmlns:v="urn:schemas-microsoft-com:vml" xmlns:wp14="http://schemas.microsoft.com/office/word/2010/wordprocessingDrawing" xmlns:wp="http://schemas.openxmlformats.org/drawingml/2006/wordprocessingDrawing" xmlns:w10="urn:schemas-microsoft-com:office:word" xmlns:w="http://schemas.openxmlformats.org/wordprocessingml/2006/main" xmlns:w14="http://schemas.microsoft.com/office/word/2010/wordml" xmlns:wpg="http://schemas.microsoft.com/office/word/2010/wordprocessingGroup" xmlns:wpi="http://schemas.microsoft.com/office/word/2010/wordprocessingInk" xmlns:wne="http://schemas.microsoft.com/office/word/2006/wordml" xmlns:wps="http://schemas.microsoft.com/office/word/2010/wordprocessingShape" mc:Ignorable="w14 wp14">
   <w:p>
     <w:pPr>
       <w:pStyle w:val="Footer"/>
@@ -10007,7 +10023,7 @@
 </file>
 
 <file path=word/header4.xml><?xml version="1.0" encoding="utf-8"?>
-<w:hdr xmlns:ve="http://schemas.openxmlformats.org/markup-compatibility/2006" xmlns:o="urn:schemas-microsoft-com:office:office" xmlns:r="http://schemas.openxmlformats.org/officeDocument/2006/relationships" xmlns:m="http://schemas.openxmlformats.org/officeDocument/2006/math" xmlns:v="urn:schemas-microsoft-com:vml" xmlns:wp="http://schemas.openxmlformats.org/drawingml/2006/wordprocessingDrawing" xmlns:w10="urn:schemas-microsoft-com:office:word" xmlns:w="http://schemas.openxmlformats.org/wordprocessingml/2006/main" xmlns:wne="http://schemas.microsoft.com/office/word/2006/wordml">
+<w:hdr xmlns:wpc="http://schemas.microsoft.com/office/word/2010/wordprocessingCanvas" xmlns:mc="http://schemas.openxmlformats.org/markup-compatibility/2006" xmlns:o="urn:schemas-microsoft-com:office:office" xmlns:r="http://schemas.openxmlformats.org/officeDocument/2006/relationships" xmlns:m="http://schemas.openxmlformats.org/officeDocument/2006/math" xmlns:v="urn:schemas-microsoft-com:vml" xmlns:wp14="http://schemas.microsoft.com/office/word/2010/wordprocessingDrawing" xmlns:wp="http://schemas.openxmlformats.org/drawingml/2006/wordprocessingDrawing" xmlns:w10="urn:schemas-microsoft-com:office:word" xmlns:w="http://schemas.openxmlformats.org/wordprocessingml/2006/main" xmlns:w14="http://schemas.microsoft.com/office/word/2010/wordml" xmlns:wpg="http://schemas.microsoft.com/office/word/2010/wordprocessingGroup" xmlns:wpi="http://schemas.microsoft.com/office/word/2010/wordprocessingInk" xmlns:wne="http://schemas.microsoft.com/office/word/2006/wordml" xmlns:wps="http://schemas.microsoft.com/office/word/2010/wordprocessingShape" mc:Ignorable="w14 wp14">
   <w:p>
     <w:pPr>
       <w:pStyle w:val="Header"/>
@@ -10350,7 +10366,7 @@
 </file>
 
 <file path=word/numbering.xml><?xml version="1.0" encoding="utf-8"?>
-<w:numbering xmlns:ve="http://schemas.openxmlformats.org/markup-compatibility/2006" xmlns:o="urn:schemas-microsoft-com:office:office" xmlns:r="http://schemas.openxmlformats.org/officeDocument/2006/relationships" xmlns:m="http://schemas.openxmlformats.org/officeDocument/2006/math" xmlns:v="urn:schemas-microsoft-com:vml" xmlns:wp="http://schemas.openxmlformats.org/drawingml/2006/wordprocessingDrawing" xmlns:w10="urn:schemas-microsoft-com:office:word" xmlns:w="http://schemas.openxmlformats.org/wordprocessingml/2006/main" xmlns:wne="http://schemas.microsoft.com/office/word/2006/wordml">
+<w:numbering xmlns:wpc="http://schemas.microsoft.com/office/word/2010/wordprocessingCanvas" xmlns:mc="http://schemas.openxmlformats.org/markup-compatibility/2006" xmlns:o="urn:schemas-microsoft-com:office:office" xmlns:r="http://schemas.openxmlformats.org/officeDocument/2006/relationships" xmlns:m="http://schemas.openxmlformats.org/officeDocument/2006/math" xmlns:v="urn:schemas-microsoft-com:vml" xmlns:wp14="http://schemas.microsoft.com/office/word/2010/wordprocessingDrawing" xmlns:wp="http://schemas.openxmlformats.org/drawingml/2006/wordprocessingDrawing" xmlns:w10="urn:schemas-microsoft-com:office:word" xmlns:w="http://schemas.openxmlformats.org/wordprocessingml/2006/main" xmlns:w14="http://schemas.microsoft.com/office/word/2010/wordml" xmlns:wpg="http://schemas.microsoft.com/office/word/2010/wordprocessingGroup" xmlns:wpi="http://schemas.microsoft.com/office/word/2010/wordprocessingInk" xmlns:wne="http://schemas.microsoft.com/office/word/2006/wordml" xmlns:wps="http://schemas.microsoft.com/office/word/2010/wordprocessingShape" mc:Ignorable="w14 wp14">
   <w:numPicBullet w:numPicBulletId="0">
     <w:pict>
       <v:shapetype id="_x0000_t75" coordsize="21600,21600" o:spt="75" o:preferrelative="t" path="m@4@5l@4@11@9@11@9@5xe" filled="f" stroked="f">
@@ -12497,7 +12513,7 @@
 </file>
 
 <file path=word/styles.xml><?xml version="1.0" encoding="utf-8"?>
-<w:styles xmlns:r="http://schemas.openxmlformats.org/officeDocument/2006/relationships" xmlns:w="http://schemas.openxmlformats.org/wordprocessingml/2006/main">
+<w:styles xmlns:mc="http://schemas.openxmlformats.org/markup-compatibility/2006" xmlns:r="http://schemas.openxmlformats.org/officeDocument/2006/relationships" xmlns:w="http://schemas.openxmlformats.org/wordprocessingml/2006/main" xmlns:w14="http://schemas.microsoft.com/office/word/2010/wordml" mc:Ignorable="w14">
   <w:docDefaults>
     <w:rPrDefault>
       <w:rPr>
@@ -12949,7 +12965,6 @@
     <w:uiPriority w:val="99"/>
     <w:semiHidden/>
     <w:unhideWhenUsed/>
-    <w:qFormat/>
     <w:tblPr>
       <w:tblInd w:w="0" w:type="dxa"/>
       <w:tblCellMar>
@@ -13030,7 +13045,6 @@
       <w:spacing w:after="0" w:line="240" w:lineRule="auto"/>
     </w:pPr>
     <w:tblPr>
-      <w:tblInd w:w="0" w:type="dxa"/>
       <w:tblBorders>
         <w:top w:val="single" w:sz="4" w:space="0" w:color="2B4089" w:themeColor="text1"/>
         <w:left w:val="single" w:sz="4" w:space="0" w:color="2B4089" w:themeColor="text1"/>
@@ -13039,12 +13053,6 @@
         <w:insideH w:val="single" w:sz="4" w:space="0" w:color="2B4089" w:themeColor="text1"/>
         <w:insideV w:val="single" w:sz="4" w:space="0" w:color="2B4089" w:themeColor="text1"/>
       </w:tblBorders>
-      <w:tblCellMar>
-        <w:top w:w="0" w:type="dxa"/>
-        <w:left w:w="108" w:type="dxa"/>
-        <w:bottom w:w="0" w:type="dxa"/>
-        <w:right w:w="108" w:type="dxa"/>
-      </w:tblCellMar>
     </w:tblPr>
   </w:style>
   <w:style w:type="paragraph" w:customStyle="1" w:styleId="Para">
@@ -13466,20 +13474,6 @@
     </w:rPr>
     <w:tblPr>
       <w:tblInd w:w="958" w:type="dxa"/>
-      <w:tblBorders>
-        <w:top w:val="single" w:sz="4" w:space="0" w:color="2B4089" w:themeColor="text1"/>
-        <w:left w:val="single" w:sz="4" w:space="0" w:color="2B4089" w:themeColor="text1"/>
-        <w:bottom w:val="single" w:sz="4" w:space="0" w:color="2B4089" w:themeColor="text1"/>
-        <w:right w:val="single" w:sz="4" w:space="0" w:color="2B4089" w:themeColor="text1"/>
-        <w:insideH w:val="single" w:sz="4" w:space="0" w:color="2B4089" w:themeColor="text1"/>
-        <w:insideV w:val="single" w:sz="4" w:space="0" w:color="2B4089" w:themeColor="text1"/>
-      </w:tblBorders>
-      <w:tblCellMar>
-        <w:top w:w="0" w:type="dxa"/>
-        <w:left w:w="108" w:type="dxa"/>
-        <w:bottom w:w="0" w:type="dxa"/>
-        <w:right w:w="108" w:type="dxa"/>
-      </w:tblCellMar>
     </w:tblPr>
     <w:trPr>
       <w:cantSplit/>
@@ -13518,17 +13512,10 @@
     <w:tblPr>
       <w:tblStyleRowBandSize w:val="1"/>
       <w:tblStyleColBandSize w:val="1"/>
-      <w:tblInd w:w="0" w:type="dxa"/>
       <w:tblBorders>
         <w:top w:val="single" w:sz="8" w:space="0" w:color="2B4089" w:themeColor="text1"/>
         <w:bottom w:val="single" w:sz="8" w:space="0" w:color="2B4089" w:themeColor="text1"/>
       </w:tblBorders>
-      <w:tblCellMar>
-        <w:top w:w="0" w:type="dxa"/>
-        <w:left w:w="108" w:type="dxa"/>
-        <w:bottom w:w="0" w:type="dxa"/>
-        <w:right w:w="108" w:type="dxa"/>
-      </w:tblCellMar>
     </w:tblPr>
     <w:tblStylePr w:type="firstRow">
       <w:pPr>
@@ -13622,17 +13609,10 @@
     <w:tblPr>
       <w:tblStyleRowBandSize w:val="1"/>
       <w:tblStyleColBandSize w:val="1"/>
-      <w:tblInd w:w="0" w:type="dxa"/>
       <w:tblBorders>
         <w:top w:val="single" w:sz="8" w:space="0" w:color="5F77CD" w:themeColor="accent2"/>
         <w:bottom w:val="single" w:sz="8" w:space="0" w:color="5F77CD" w:themeColor="accent2"/>
       </w:tblBorders>
-      <w:tblCellMar>
-        <w:top w:w="0" w:type="dxa"/>
-        <w:left w:w="108" w:type="dxa"/>
-        <w:bottom w:w="0" w:type="dxa"/>
-        <w:right w:w="108" w:type="dxa"/>
-      </w:tblCellMar>
     </w:tblPr>
     <w:tblStylePr w:type="firstRow">
       <w:pPr>
@@ -13981,6 +13961,196 @@
       <w:sz w:val="20"/>
       <w:szCs w:val="20"/>
     </w:rPr>
+  </w:style>
+</w:styles>
+</file>
+
+<file path=word/stylesWithEffects.xml><?xml version="1.0" encoding="utf-8"?>
+<w:styles xmlns:wpc="http://schemas.microsoft.com/office/word/2010/wordprocessingCanvas" xmlns:mc="http://schemas.openxmlformats.org/markup-compatibility/2006" xmlns:o="urn:schemas-microsoft-com:office:office" xmlns:r="http://schemas.openxmlformats.org/officeDocument/2006/relationships" xmlns:m="http://schemas.openxmlformats.org/officeDocument/2006/math" xmlns:v="urn:schemas-microsoft-com:vml" xmlns:wp14="http://schemas.microsoft.com/office/word/2010/wordprocessingDrawing" xmlns:wp="http://schemas.openxmlformats.org/drawingml/2006/wordprocessingDrawing" xmlns:w10="urn:schemas-microsoft-com:office:word" xmlns:w="http://schemas.openxmlformats.org/wordprocessingml/2006/main" xmlns:w14="http://schemas.microsoft.com/office/word/2010/wordml" xmlns:wpg="http://schemas.microsoft.com/office/word/2010/wordprocessingGroup" xmlns:wpi="http://schemas.microsoft.com/office/word/2010/wordprocessingInk" xmlns:wne="http://schemas.microsoft.com/office/word/2006/wordml" xmlns:wps="http://schemas.microsoft.com/office/word/2010/wordprocessingShape" mc:Ignorable="w14 wp14">
+  <w:docDefaults>
+    <w:rPrDefault>
+      <w:rPr>
+        <w:rFonts w:asciiTheme="minorHAnsi" w:eastAsiaTheme="minorEastAsia" w:hAnsiTheme="minorHAnsi" w:cstheme="minorBidi"/>
+        <w:sz w:val="22"/>
+        <w:szCs w:val="22"/>
+        <w:lang w:val="en-GB" w:eastAsia="en-GB" w:bidi="ar-SA"/>
+      </w:rPr>
+    </w:rPrDefault>
+    <w:pPrDefault>
+      <w:pPr>
+        <w:spacing w:after="200" w:line="276" w:lineRule="auto"/>
+      </w:pPr>
+    </w:pPrDefault>
+  </w:docDefaults>
+  <w:latentStyles w:defLockedState="0" w:defUIPriority="99" w:defSemiHidden="1" w:defUnhideWhenUsed="1" w:defQFormat="0" w:count="267">
+    <w:lsdException w:name="Normal" w:semiHidden="0" w:uiPriority="0" w:unhideWhenUsed="0" w:qFormat="1"/>
+    <w:lsdException w:name="heading 1" w:semiHidden="0" w:uiPriority="9" w:unhideWhenUsed="0" w:qFormat="1"/>
+    <w:lsdException w:name="heading 2" w:uiPriority="9" w:qFormat="1"/>
+    <w:lsdException w:name="heading 3" w:uiPriority="9" w:qFormat="1"/>
+    <w:lsdException w:name="heading 4" w:uiPriority="9" w:qFormat="1"/>
+    <w:lsdException w:name="heading 5" w:uiPriority="9" w:qFormat="1"/>
+    <w:lsdException w:name="heading 6" w:uiPriority="9" w:qFormat="1"/>
+    <w:lsdException w:name="heading 7" w:uiPriority="9" w:qFormat="1"/>
+    <w:lsdException w:name="heading 8" w:uiPriority="9" w:qFormat="1"/>
+    <w:lsdException w:name="heading 9" w:uiPriority="9" w:qFormat="1"/>
+    <w:lsdException w:name="toc 1" w:uiPriority="39"/>
+    <w:lsdException w:name="toc 2" w:uiPriority="39"/>
+    <w:lsdException w:name="toc 3" w:uiPriority="39"/>
+    <w:lsdException w:name="toc 4" w:uiPriority="39"/>
+    <w:lsdException w:name="toc 5" w:uiPriority="39"/>
+    <w:lsdException w:name="toc 6" w:uiPriority="39"/>
+    <w:lsdException w:name="toc 7" w:uiPriority="39"/>
+    <w:lsdException w:name="toc 8" w:uiPriority="39"/>
+    <w:lsdException w:name="toc 9" w:uiPriority="39"/>
+    <w:lsdException w:name="caption" w:uiPriority="35" w:qFormat="1"/>
+    <w:lsdException w:name="Title" w:semiHidden="0" w:uiPriority="10" w:unhideWhenUsed="0" w:qFormat="1"/>
+    <w:lsdException w:name="Default Paragraph Font" w:uiPriority="1"/>
+    <w:lsdException w:name="Subtitle" w:semiHidden="0" w:uiPriority="11" w:unhideWhenUsed="0" w:qFormat="1"/>
+    <w:lsdException w:name="Strong" w:semiHidden="0" w:uiPriority="22" w:unhideWhenUsed="0" w:qFormat="1"/>
+    <w:lsdException w:name="Emphasis" w:semiHidden="0" w:uiPriority="20" w:unhideWhenUsed="0" w:qFormat="1"/>
+    <w:lsdException w:name="Table Grid" w:semiHidden="0" w:uiPriority="59" w:unhideWhenUsed="0"/>
+    <w:lsdException w:name="Placeholder Text" w:unhideWhenUsed="0"/>
+    <w:lsdException w:name="No Spacing" w:semiHidden="0" w:uiPriority="1" w:unhideWhenUsed="0" w:qFormat="1"/>
+    <w:lsdException w:name="Light Shading" w:semiHidden="0" w:uiPriority="60" w:unhideWhenUsed="0"/>
+    <w:lsdException w:name="Light List" w:semiHidden="0" w:uiPriority="61" w:unhideWhenUsed="0"/>
+    <w:lsdException w:name="Light Grid" w:semiHidden="0" w:uiPriority="62" w:unhideWhenUsed="0"/>
+    <w:lsdException w:name="Medium Shading 1" w:semiHidden="0" w:uiPriority="63" w:unhideWhenUsed="0"/>
+    <w:lsdException w:name="Medium Shading 2" w:semiHidden="0" w:uiPriority="64" w:unhideWhenUsed="0"/>
+    <w:lsdException w:name="Medium List 1" w:semiHidden="0" w:uiPriority="65" w:unhideWhenUsed="0"/>
+    <w:lsdException w:name="Medium List 2" w:semiHidden="0" w:uiPriority="66" w:unhideWhenUsed="0"/>
+    <w:lsdException w:name="Medium Grid 1" w:semiHidden="0" w:uiPriority="67" w:unhideWhenUsed="0"/>
+    <w:lsdException w:name="Medium Grid 2" w:semiHidden="0" w:uiPriority="68" w:unhideWhenUsed="0"/>
+    <w:lsdException w:name="Medium Grid 3" w:semiHidden="0" w:uiPriority="69" w:unhideWhenUsed="0"/>
+    <w:lsdException w:name="Dark List" w:semiHidden="0" w:uiPriority="70" w:unhideWhenUsed="0"/>
+    <w:lsdException w:name="Colorful Shading" w:semiHidden="0" w:uiPriority="71" w:unhideWhenUsed="0"/>
+    <w:lsdException w:name="Colorful List" w:semiHidden="0" w:uiPriority="72" w:unhideWhenUsed="0"/>
+    <w:lsdException w:name="Colorful Grid" w:semiHidden="0" w:uiPriority="73" w:unhideWhenUsed="0"/>
+    <w:lsdException w:name="Light Shading Accent 1" w:semiHidden="0" w:uiPriority="60" w:unhideWhenUsed="0"/>
+    <w:lsdException w:name="Light List Accent 1" w:semiHidden="0" w:uiPriority="61" w:unhideWhenUsed="0"/>
+    <w:lsdException w:name="Light Grid Accent 1" w:semiHidden="0" w:uiPriority="62" w:unhideWhenUsed="0"/>
+    <w:lsdException w:name="Medium Shading 1 Accent 1" w:semiHidden="0" w:uiPriority="63" w:unhideWhenUsed="0"/>
+    <w:lsdException w:name="Medium Shading 2 Accent 1" w:semiHidden="0" w:uiPriority="64" w:unhideWhenUsed="0"/>
+    <w:lsdException w:name="Medium List 1 Accent 1" w:semiHidden="0" w:uiPriority="65" w:unhideWhenUsed="0"/>
+    <w:lsdException w:name="Revision" w:unhideWhenUsed="0"/>
+    <w:lsdException w:name="List Paragraph" w:semiHidden="0" w:uiPriority="34" w:unhideWhenUsed="0" w:qFormat="1"/>
+    <w:lsdException w:name="Quote" w:semiHidden="0" w:uiPriority="29" w:unhideWhenUsed="0" w:qFormat="1"/>
+    <w:lsdException w:name="Intense Quote" w:semiHidden="0" w:uiPriority="30" w:unhideWhenUsed="0" w:qFormat="1"/>
+    <w:lsdException w:name="Medium List 2 Accent 1" w:semiHidden="0" w:uiPriority="66" w:unhideWhenUsed="0"/>
+    <w:lsdException w:name="Medium Grid 1 Accent 1" w:semiHidden="0" w:uiPriority="67" w:unhideWhenUsed="0"/>
+    <w:lsdException w:name="Medium Grid 2 Accent 1" w:semiHidden="0" w:uiPriority="68" w:unhideWhenUsed="0"/>
+    <w:lsdException w:name="Medium Grid 3 Accent 1" w:semiHidden="0" w:uiPriority="69" w:unhideWhenUsed="0"/>
+    <w:lsdException w:name="Dark List Accent 1" w:semiHidden="0" w:uiPriority="70" w:unhideWhenUsed="0"/>
+    <w:lsdException w:name="Colorful Shading Accent 1" w:semiHidden="0" w:uiPriority="71" w:unhideWhenUsed="0"/>
+    <w:lsdException w:name="Colorful List Accent 1" w:semiHidden="0" w:uiPriority="72" w:unhideWhenUsed="0"/>
+    <w:lsdException w:name="Colorful Grid Accent 1" w:semiHidden="0" w:uiPriority="73" w:unhideWhenUsed="0"/>
+    <w:lsdException w:name="Light Shading Accent 2" w:semiHidden="0" w:uiPriority="60" w:unhideWhenUsed="0"/>
+    <w:lsdException w:name="Light List Accent 2" w:semiHidden="0" w:uiPriority="61" w:unhideWhenUsed="0"/>
+    <w:lsdException w:name="Light Grid Accent 2" w:semiHidden="0" w:uiPriority="62" w:unhideWhenUsed="0"/>
+    <w:lsdException w:name="Medium Shading 1 Accent 2" w:semiHidden="0" w:uiPriority="63" w:unhideWhenUsed="0"/>
+    <w:lsdException w:name="Medium Shading 2 Accent 2" w:semiHidden="0" w:uiPriority="64" w:unhideWhenUsed="0"/>
+    <w:lsdException w:name="Medium List 1 Accent 2" w:semiHidden="0" w:uiPriority="65" w:unhideWhenUsed="0"/>
+    <w:lsdException w:name="Medium List 2 Accent 2" w:semiHidden="0" w:uiPriority="66" w:unhideWhenUsed="0"/>
+    <w:lsdException w:name="Medium Grid 1 Accent 2" w:semiHidden="0" w:uiPriority="67" w:unhideWhenUsed="0"/>
+    <w:lsdException w:name="Medium Grid 2 Accent 2" w:semiHidden="0" w:uiPriority="68" w:unhideWhenUsed="0"/>
+    <w:lsdException w:name="Medium Grid 3 Accent 2" w:semiHidden="0" w:uiPriority="69" w:unhideWhenUsed="0"/>
+    <w:lsdException w:name="Dark List Accent 2" w:semiHidden="0" w:uiPriority="70" w:unhideWhenUsed="0"/>
+    <w:lsdException w:name="Colorful Shading Accent 2" w:semiHidden="0" w:uiPriority="71" w:unhideWhenUsed="0"/>
+    <w:lsdException w:name="Colorful List Accent 2" w:semiHidden="0" w:uiPriority="72" w:unhideWhenUsed="0"/>
+    <w:lsdException w:name="Colorful Grid Accent 2" w:semiHidden="0" w:uiPriority="73" w:unhideWhenUsed="0"/>
+    <w:lsdException w:name="Light Shading Accent 3" w:semiHidden="0" w:uiPriority="60" w:unhideWhenUsed="0"/>
+    <w:lsdException w:name="Light List Accent 3" w:semiHidden="0" w:uiPriority="61" w:unhideWhenUsed="0"/>
+    <w:lsdException w:name="Light Grid Accent 3" w:semiHidden="0" w:uiPriority="62" w:unhideWhenUsed="0"/>
+    <w:lsdException w:name="Medium Shading 1 Accent 3" w:semiHidden="0" w:uiPriority="63" w:unhideWhenUsed="0"/>
+    <w:lsdException w:name="Medium Shading 2 Accent 3" w:semiHidden="0" w:uiPriority="64" w:unhideWhenUsed="0"/>
+    <w:lsdException w:name="Medium List 1 Accent 3" w:semiHidden="0" w:uiPriority="65" w:unhideWhenUsed="0"/>
+    <w:lsdException w:name="Medium List 2 Accent 3" w:semiHidden="0" w:uiPriority="66" w:unhideWhenUsed="0"/>
+    <w:lsdException w:name="Medium Grid 1 Accent 3" w:semiHidden="0" w:uiPriority="67" w:unhideWhenUsed="0"/>
+    <w:lsdException w:name="Medium Grid 2 Accent 3" w:semiHidden="0" w:uiPriority="68" w:unhideWhenUsed="0"/>
+    <w:lsdException w:name="Medium Grid 3 Accent 3" w:semiHidden="0" w:uiPriority="69" w:unhideWhenUsed="0"/>
+    <w:lsdException w:name="Dark List Accent 3" w:semiHidden="0" w:uiPriority="70" w:unhideWhenUsed="0"/>
+    <w:lsdException w:name="Colorful Shading Accent 3" w:semiHidden="0" w:uiPriority="71" w:unhideWhenUsed="0"/>
+    <w:lsdException w:name="Colorful List Accent 3" w:semiHidden="0" w:uiPriority="72" w:unhideWhenUsed="0"/>
+    <w:lsdException w:name="Colorful Grid Accent 3" w:semiHidden="0" w:uiPriority="73" w:unhideWhenUsed="0"/>
+    <w:lsdException w:name="Light Shading Accent 4" w:semiHidden="0" w:uiPriority="60" w:unhideWhenUsed="0"/>
+    <w:lsdException w:name="Light List Accent 4" w:semiHidden="0" w:uiPriority="61" w:unhideWhenUsed="0"/>
+    <w:lsdException w:name="Light Grid Accent 4" w:semiHidden="0" w:uiPriority="62" w:unhideWhenUsed="0"/>
+    <w:lsdException w:name="Medium Shading 1 Accent 4" w:semiHidden="0" w:uiPriority="63" w:unhideWhenUsed="0"/>
+    <w:lsdException w:name="Medium Shading 2 Accent 4" w:semiHidden="0" w:uiPriority="64" w:unhideWhenUsed="0"/>
+    <w:lsdException w:name="Medium List 1 Accent 4" w:semiHidden="0" w:uiPriority="65" w:unhideWhenUsed="0"/>
+    <w:lsdException w:name="Medium List 2 Accent 4" w:semiHidden="0" w:uiPriority="66" w:unhideWhenUsed="0"/>
+    <w:lsdException w:name="Medium Grid 1 Accent 4" w:semiHidden="0" w:uiPriority="67" w:unhideWhenUsed="0"/>
+    <w:lsdException w:name="Medium Grid 2 Accent 4" w:semiHidden="0" w:uiPriority="68" w:unhideWhenUsed="0"/>
+    <w:lsdException w:name="Medium Grid 3 Accent 4" w:semiHidden="0" w:uiPriority="69" w:unhideWhenUsed="0"/>
+    <w:lsdException w:name="Dark List Accent 4" w:semiHidden="0" w:uiPriority="70" w:unhideWhenUsed="0"/>
+    <w:lsdException w:name="Colorful Shading Accent 4" w:semiHidden="0" w:uiPriority="71" w:unhideWhenUsed="0"/>
+    <w:lsdException w:name="Colorful List Accent 4" w:semiHidden="0" w:uiPriority="72" w:unhideWhenUsed="0"/>
+    <w:lsdException w:name="Colorful Grid Accent 4" w:semiHidden="0" w:uiPriority="73" w:unhideWhenUsed="0"/>
+    <w:lsdException w:name="Light Shading Accent 5" w:semiHidden="0" w:uiPriority="60" w:unhideWhenUsed="0"/>
+    <w:lsdException w:name="Light List Accent 5" w:semiHidden="0" w:uiPriority="61" w:unhideWhenUsed="0"/>
+    <w:lsdException w:name="Light Grid Accent 5" w:semiHidden="0" w:uiPriority="62" w:unhideWhenUsed="0"/>
+    <w:lsdException w:name="Medium Shading 1 Accent 5" w:semiHidden="0" w:uiPriority="63" w:unhideWhenUsed="0"/>
+    <w:lsdException w:name="Medium Shading 2 Accent 5" w:semiHidden="0" w:uiPriority="64" w:unhideWhenUsed="0"/>
+    <w:lsdException w:name="Medium List 1 Accent 5" w:semiHidden="0" w:uiPriority="65" w:unhideWhenUsed="0"/>
+    <w:lsdException w:name="Medium List 2 Accent 5" w:semiHidden="0" w:uiPriority="66" w:unhideWhenUsed="0"/>
+    <w:lsdException w:name="Medium Grid 1 Accent 5" w:semiHidden="0" w:uiPriority="67" w:unhideWhenUsed="0"/>
+    <w:lsdException w:name="Medium Grid 2 Accent 5" w:semiHidden="0" w:uiPriority="68" w:unhideWhenUsed="0"/>
+    <w:lsdException w:name="Medium Grid 3 Accent 5" w:semiHidden="0" w:uiPriority="69" w:unhideWhenUsed="0"/>
+    <w:lsdException w:name="Dark List Accent 5" w:semiHidden="0" w:uiPriority="70" w:unhideWhenUsed="0"/>
+    <w:lsdException w:name="Colorful Shading Accent 5" w:semiHidden="0" w:uiPriority="71" w:unhideWhenUsed="0"/>
+    <w:lsdException w:name="Colorful List Accent 5" w:semiHidden="0" w:uiPriority="72" w:unhideWhenUsed="0"/>
+    <w:lsdException w:name="Colorful Grid Accent 5" w:semiHidden="0" w:uiPriority="73" w:unhideWhenUsed="0"/>
+    <w:lsdException w:name="Light Shading Accent 6" w:semiHidden="0" w:uiPriority="60" w:unhideWhenUsed="0"/>
+    <w:lsdException w:name="Light List Accent 6" w:semiHidden="0" w:uiPriority="61" w:unhideWhenUsed="0"/>
+    <w:lsdException w:name="Light Grid Accent 6" w:semiHidden="0" w:uiPriority="62" w:unhideWhenUsed="0"/>
+    <w:lsdException w:name="Medium Shading 1 Accent 6" w:semiHidden="0" w:uiPriority="63" w:unhideWhenUsed="0"/>
+    <w:lsdException w:name="Medium Shading 2 Accent 6" w:semiHidden="0" w:uiPriority="64" w:unhideWhenUsed="0"/>
+    <w:lsdException w:name="Medium List 1 Accent 6" w:semiHidden="0" w:uiPriority="65" w:unhideWhenUsed="0"/>
+    <w:lsdException w:name="Medium List 2 Accent 6" w:semiHidden="0" w:uiPriority="66" w:unhideWhenUsed="0"/>
+    <w:lsdException w:name="Medium Grid 1 Accent 6" w:semiHidden="0" w:uiPriority="67" w:unhideWhenUsed="0"/>
+    <w:lsdException w:name="Medium Grid 2 Accent 6" w:semiHidden="0" w:uiPriority="68" w:unhideWhenUsed="0"/>
+    <w:lsdException w:name="Medium Grid 3 Accent 6" w:semiHidden="0" w:uiPriority="69" w:unhideWhenUsed="0"/>
+    <w:lsdException w:name="Dark List Accent 6" w:semiHidden="0" w:uiPriority="70" w:unhideWhenUsed="0"/>
+    <w:lsdException w:name="Colorful Shading Accent 6" w:semiHidden="0" w:uiPriority="71" w:unhideWhenUsed="0"/>
+    <w:lsdException w:name="Colorful List Accent 6" w:semiHidden="0" w:uiPriority="72" w:unhideWhenUsed="0"/>
+    <w:lsdException w:name="Colorful Grid Accent 6" w:semiHidden="0" w:uiPriority="73" w:unhideWhenUsed="0"/>
+    <w:lsdException w:name="Subtle Emphasis" w:semiHidden="0" w:uiPriority="19" w:unhideWhenUsed="0" w:qFormat="1"/>
+    <w:lsdException w:name="Intense Emphasis" w:semiHidden="0" w:uiPriority="21" w:unhideWhenUsed="0" w:qFormat="1"/>
+    <w:lsdException w:name="Subtle Reference" w:semiHidden="0" w:uiPriority="31" w:unhideWhenUsed="0" w:qFormat="1"/>
+    <w:lsdException w:name="Intense Reference" w:semiHidden="0" w:uiPriority="32" w:unhideWhenUsed="0" w:qFormat="1"/>
+    <w:lsdException w:name="Book Title" w:semiHidden="0" w:uiPriority="33" w:unhideWhenUsed="0" w:qFormat="1"/>
+    <w:lsdException w:name="Bibliography" w:uiPriority="37"/>
+    <w:lsdException w:name="TOC Heading" w:uiPriority="39" w:qFormat="1"/>
+  </w:latentStyles>
+  <w:style w:type="paragraph" w:default="1" w:styleId="Normal">
+    <w:name w:val="Normal"/>
+    <w:qFormat/>
+  </w:style>
+  <w:style w:type="character" w:default="1" w:styleId="DefaultParagraphFont">
+    <w:name w:val="Default Paragraph Font"/>
+    <w:uiPriority w:val="1"/>
+    <w:semiHidden/>
+    <w:unhideWhenUsed/>
+  </w:style>
+  <w:style w:type="table" w:default="1" w:styleId="TableNormal">
+    <w:name w:val="Normal Table"/>
+    <w:uiPriority w:val="99"/>
+    <w:semiHidden/>
+    <w:unhideWhenUsed/>
+    <w:tblPr>
+      <w:tblInd w:w="0" w:type="dxa"/>
+      <w:tblCellMar>
+        <w:top w:w="0" w:type="dxa"/>
+        <w:left w:w="108" w:type="dxa"/>
+        <w:bottom w:w="0" w:type="dxa"/>
+        <w:right w:w="108" w:type="dxa"/>
+      </w:tblCellMar>
+    </w:tblPr>
+  </w:style>
+  <w:style w:type="numbering" w:default="1" w:styleId="NoList">
+    <w:name w:val="No List"/>
+    <w:uiPriority w:val="99"/>
+    <w:semiHidden/>
+    <w:unhideWhenUsed/>
   </w:style>
 </w:styles>
 </file>
@@ -14391,7 +14561,6 @@
     <b:Tag>THE</b:Tag>
     <b:SourceType>InternetSite</b:SourceType>
     <b:Guid>{C3531B7E-4B49-4105-97D2-520F564CC9EB}</b:Guid>
-    <b:LCID>0</b:LCID>
     <b:Title>THE RULES OF DRAUGHTS ACCORDING TO THE 1991 EDA HANDBOOK</b:Title>
     <b:InternetSiteTitle>English Draughts Association</b:InternetSiteTitle>
     <b:URL>http://home.clara.net/davey/newpage5.htm</b:URL>
@@ -14401,7 +14570,7 @@
 </file>
 
 <file path=customXml/itemProps1.xml><?xml version="1.0" encoding="utf-8"?>
-<ds:datastoreItem xmlns:ds="http://schemas.openxmlformats.org/officeDocument/2006/customXml" ds:itemID="{F9F18B16-6D8F-4D5B-A00C-812A679243A2}">
+<ds:datastoreItem xmlns:ds="http://schemas.openxmlformats.org/officeDocument/2006/customXml" ds:itemID="{00ED4A45-0539-4008-B831-F80DF5D6A955}">
   <ds:schemaRefs>
     <ds:schemaRef ds:uri="http://schemas.openxmlformats.org/officeDocument/2006/bibliography"/>
   </ds:schemaRefs>

</xml_diff>